<commit_message>
Adicionei um novo arquivo, atualizei outro e removi um arquivo
</commit_message>
<xml_diff>
--- a/Relatório Final-pcb.docx
+++ b/Relatório Final-pcb.docx
@@ -1,6 +1,6 @@
 
 <file path=word/document.xml><?xml version="1.0" encoding="utf-8"?>
-<w:document xmlns:wpc="http://schemas.microsoft.com/office/word/2010/wordprocessingCanvas" xmlns:mc="http://schemas.openxmlformats.org/markup-compatibility/2006" xmlns:o="urn:schemas-microsoft-com:office:office" xmlns:r="http://schemas.openxmlformats.org/officeDocument/2006/relationships" xmlns:m="http://schemas.openxmlformats.org/officeDocument/2006/math" xmlns:v="urn:schemas-microsoft-com:vml" xmlns:wp14="http://schemas.microsoft.com/office/word/2010/wordprocessingDrawing" xmlns:wp="http://schemas.openxmlformats.org/drawingml/2006/wordprocessingDrawing" xmlns:w10="urn:schemas-microsoft-com:office:word" xmlns:w="http://schemas.openxmlformats.org/wordprocessingml/2006/main" xmlns:w14="http://schemas.microsoft.com/office/word/2010/wordml" xmlns:w15="http://schemas.microsoft.com/office/word/2012/wordml" xmlns:wpg="http://schemas.microsoft.com/office/word/2010/wordprocessingGroup" xmlns:wpi="http://schemas.microsoft.com/office/word/2010/wordprocessingInk" xmlns:wne="http://schemas.microsoft.com/office/word/2006/wordml" xmlns:wps="http://schemas.microsoft.com/office/word/2010/wordprocessingShape" mc:Ignorable="w14 w15 wp14">
+<w:document xmlns:wpc="http://schemas.microsoft.com/office/word/2010/wordprocessingCanvas" xmlns:cx="http://schemas.microsoft.com/office/drawing/2014/chartex" xmlns:cx1="http://schemas.microsoft.com/office/drawing/2015/9/8/chartex" xmlns:cx2="http://schemas.microsoft.com/office/drawing/2015/10/21/chartex" xmlns:cx3="http://schemas.microsoft.com/office/drawing/2016/5/9/chartex" xmlns:cx4="http://schemas.microsoft.com/office/drawing/2016/5/10/chartex" xmlns:cx5="http://schemas.microsoft.com/office/drawing/2016/5/11/chartex" xmlns:cx6="http://schemas.microsoft.com/office/drawing/2016/5/12/chartex" xmlns:cx7="http://schemas.microsoft.com/office/drawing/2016/5/13/chartex" xmlns:cx8="http://schemas.microsoft.com/office/drawing/2016/5/14/chartex" xmlns:mc="http://schemas.openxmlformats.org/markup-compatibility/2006" xmlns:aink="http://schemas.microsoft.com/office/drawing/2016/ink" xmlns:am3d="http://schemas.microsoft.com/office/drawing/2017/model3d" xmlns:o="urn:schemas-microsoft-com:office:office" xmlns:oel="http://schemas.microsoft.com/office/2019/extlst" xmlns:r="http://schemas.openxmlformats.org/officeDocument/2006/relationships" xmlns:m="http://schemas.openxmlformats.org/officeDocument/2006/math" xmlns:v="urn:schemas-microsoft-com:vml" xmlns:wp14="http://schemas.microsoft.com/office/word/2010/wordprocessingDrawing" xmlns:wp="http://schemas.openxmlformats.org/drawingml/2006/wordprocessingDrawing" xmlns:w10="urn:schemas-microsoft-com:office:word" xmlns:w="http://schemas.openxmlformats.org/wordprocessingml/2006/main" xmlns:w14="http://schemas.microsoft.com/office/word/2010/wordml" xmlns:w15="http://schemas.microsoft.com/office/word/2012/wordml" xmlns:w16cex="http://schemas.microsoft.com/office/word/2018/wordml/cex" xmlns:w16cid="http://schemas.microsoft.com/office/word/2016/wordml/cid" xmlns:w16="http://schemas.microsoft.com/office/word/2018/wordml" xmlns:w16du="http://schemas.microsoft.com/office/word/2023/wordml/word16du" xmlns:w16sdtdh="http://schemas.microsoft.com/office/word/2020/wordml/sdtdatahash" xmlns:w16se="http://schemas.microsoft.com/office/word/2015/wordml/symex" xmlns:wpg="http://schemas.microsoft.com/office/word/2010/wordprocessingGroup" xmlns:wpi="http://schemas.microsoft.com/office/word/2010/wordprocessingInk" xmlns:wne="http://schemas.microsoft.com/office/word/2006/wordml" xmlns:wps="http://schemas.microsoft.com/office/word/2010/wordprocessingShape" mc:Ignorable="w14 w15 w16se w16cid w16 w16cex w16sdtdh w16du wp14">
   <w:body>
     <w:p>
       <w:pPr>
@@ -213,7 +213,7 @@
         <mc:AlternateContent>
           <mc:Choice Requires="wps">
             <w:drawing>
-              <wp:anchor distT="0" distB="0" distL="114300" distR="114300" simplePos="0" relativeHeight="251659264" behindDoc="0" locked="0" layoutInCell="1" allowOverlap="1" wp14:anchorId="6C042D5D" wp14:editId="774D3D38">
+              <wp:anchor distT="0" distB="0" distL="114300" distR="114300" simplePos="0" relativeHeight="251659264" behindDoc="0" locked="0" layoutInCell="1" allowOverlap="1" wp14:anchorId="5250A428" wp14:editId="5250A429">
                 <wp:simplePos x="0" y="0"/>
                 <wp:positionH relativeFrom="margin">
                   <wp:posOffset>5274945</wp:posOffset>
@@ -378,13 +378,7 @@
         <w:rPr>
           <w:szCs w:val="28"/>
         </w:rPr>
-        <w:t xml:space="preserve"> ) do Analog Discovery. A saída</w:t>
-      </w:r>
-      <w:r>
-        <w:rPr>
-          <w:szCs w:val="28"/>
-        </w:rPr>
-        <w:t xml:space="preserve"> V</w:t>
+        <w:t xml:space="preserve"> ) do Analog Discovery. A saída V</w:t>
       </w:r>
       <w:r>
         <w:rPr>
@@ -520,8 +514,6 @@
         </w:rPr>
         <w:t>Após termos finalizado as 54 medições exportamos os valores obtido para uma planilha em que trataríamos os dados de campo no Método dos Mínimos Quadrados.</w:t>
       </w:r>
-      <w:bookmarkStart w:id="0" w:name="_GoBack"/>
-      <w:bookmarkEnd w:id="0"/>
     </w:p>
     <w:p>
       <w:pPr>
@@ -612,15 +604,7 @@
         <w:t>ótima para uso em telefones celulares, PDAs, aparelhos de navegação GPS e equip</w:t>
       </w:r>
       <w:r>
-        <w:t xml:space="preserve">amentos de uso externo. Com um ruído </w:t>
-      </w:r>
-      <w:proofErr w:type="spellStart"/>
-      <w:r>
-        <w:t>altimétrico</w:t>
-      </w:r>
-      <w:proofErr w:type="spellEnd"/>
-      <w:r>
-        <w:t xml:space="preserve"> baixo de 0.25m em tempo de conversão rápida, o BMP180 oferece performance superior. A interface I</w:t>
+        <w:t>amentos de uso externo. Com um ruído altimétrico baixo de 0.25m em tempo de conversão rápida, o BMP180 oferece performance superior. A interface I</w:t>
       </w:r>
       <w:r>
         <w:rPr>
@@ -797,21 +781,8 @@
       </w:r>
       <w:proofErr w:type="spellEnd"/>
       <w:r>
-        <w:t xml:space="preserve"> </w:t>
-      </w:r>
-      <w:proofErr w:type="spellStart"/>
-      <w:r>
-        <w:t>Co</w:t>
-      </w:r>
-      <w:proofErr w:type="spellEnd"/>
-      <w:r>
-        <w:t xml:space="preserve">., </w:t>
-      </w:r>
-      <w:proofErr w:type="spellStart"/>
-      <w:r>
-        <w:t>Ltd</w:t>
-      </w:r>
-      <w:proofErr w:type="spellEnd"/>
+        <w:t xml:space="preserve"> Co., Ltd</w:t>
+      </w:r>
     </w:p>
     <w:p>
       <w:pPr>
@@ -917,7 +888,7 @@
           <w:sz w:val="28"/>
           <w:szCs w:val="28"/>
         </w:rPr>
-        <w:t xml:space="preserve">Cinco estações contendo os sais KOH, </w:t>
+        <w:t xml:space="preserve">Cinco estações contendo os sais KOH, K(CH3OO), </w:t>
       </w:r>
       <w:proofErr w:type="gramStart"/>
       <w:r>
@@ -925,7 +896,7 @@
           <w:sz w:val="28"/>
           <w:szCs w:val="28"/>
         </w:rPr>
-        <w:t>K(</w:t>
+        <w:t>Ca(</w:t>
       </w:r>
       <w:proofErr w:type="gramEnd"/>
       <w:r>
@@ -933,7 +904,7 @@
           <w:sz w:val="28"/>
           <w:szCs w:val="28"/>
         </w:rPr>
-        <w:t xml:space="preserve">CH3OO), Ca(NO3)2, </w:t>
+        <w:t xml:space="preserve">NO3)2, </w:t>
       </w:r>
       <w:proofErr w:type="spellStart"/>
       <w:r>
@@ -1001,15 +972,7 @@
         <w:t xml:space="preserve"> Estação </w:t>
       </w:r>
       <w:r>
-        <w:t xml:space="preserve">Meteorológica que abrigará o </w:t>
-      </w:r>
-      <w:proofErr w:type="spellStart"/>
-      <w:r>
-        <w:t>Arduino</w:t>
-      </w:r>
-      <w:proofErr w:type="spellEnd"/>
-      <w:r>
-        <w:t>, a Placa de Cobre, os Sensores de temperatura, pressão, umidade e de precipitação.</w:t>
+        <w:t>Meteorológica que abrigará o Arduino, a Placa de Cobre, os Sensores de temperatura, pressão, umidade e de precipitação.</w:t>
       </w:r>
       <w:r>
         <w:t xml:space="preserve"> </w:t>
@@ -1358,9 +1321,148 @@
           <w:sz w:val="28"/>
           <w:szCs w:val="28"/>
         </w:rPr>
-        <w:t xml:space="preserve">Placas de Circuito Integrado (PCB). Este software possibilitou a integração gráfica de diversos componentes de nosso circuito, como </w:t>
-      </w:r>
-      <w:proofErr w:type="spellStart"/>
+        <w:t>Placas de Circuito Integrado (PCB). Este software possibilitou a integração gráfica de diversos componentes de nosso circuito, como Arduino, PCB</w:t>
+      </w:r>
+    </w:p>
+    <w:p>
+      <w:pPr>
+        <w:rPr>
+          <w:sz w:val="36"/>
+          <w:szCs w:val="28"/>
+        </w:rPr>
+      </w:pPr>
+      <w:proofErr w:type="spellStart"/>
+      <w:r>
+        <w:rPr>
+          <w:sz w:val="36"/>
+          <w:szCs w:val="28"/>
+        </w:rPr>
+        <w:t>CopperCam</w:t>
+      </w:r>
+      <w:proofErr w:type="spellEnd"/>
+    </w:p>
+    <w:p>
+      <w:pPr>
+        <w:rPr>
+          <w:sz w:val="28"/>
+          <w:szCs w:val="28"/>
+        </w:rPr>
+      </w:pPr>
+      <w:r>
+        <w:rPr>
+          <w:sz w:val="28"/>
+          <w:szCs w:val="28"/>
+        </w:rPr>
+        <w:t>Software que faz ajustes finos da placa</w:t>
+      </w:r>
+      <w:r>
+        <w:rPr>
+          <w:sz w:val="28"/>
+          <w:szCs w:val="28"/>
+        </w:rPr>
+        <w:t xml:space="preserve"> de cobre</w:t>
+      </w:r>
+      <w:r>
+        <w:rPr>
+          <w:sz w:val="28"/>
+          <w:szCs w:val="28"/>
+        </w:rPr>
+        <w:t xml:space="preserve"> para a fresadora. Ele utiliza o modelo projetado no software </w:t>
+      </w:r>
+      <w:proofErr w:type="spellStart"/>
+      <w:r>
+        <w:rPr>
+          <w:sz w:val="28"/>
+          <w:szCs w:val="28"/>
+        </w:rPr>
+        <w:t>Fritzing</w:t>
+      </w:r>
+      <w:proofErr w:type="spellEnd"/>
+      <w:r>
+        <w:rPr>
+          <w:sz w:val="28"/>
+          <w:szCs w:val="28"/>
+        </w:rPr>
+        <w:t xml:space="preserve"> e o converte em arquivo de texto a ser usinado na Fresadora.</w:t>
+      </w:r>
+    </w:p>
+    <w:p>
+      <w:pPr>
+        <w:rPr>
+          <w:sz w:val="28"/>
+          <w:szCs w:val="28"/>
+        </w:rPr>
+      </w:pPr>
+      <w:proofErr w:type="spellStart"/>
+      <w:r>
+        <w:rPr>
+          <w:sz w:val="28"/>
+          <w:szCs w:val="28"/>
+        </w:rPr>
+        <w:t>Multímero</w:t>
+      </w:r>
+      <w:proofErr w:type="spellEnd"/>
+      <w:r>
+        <w:rPr>
+          <w:sz w:val="28"/>
+          <w:szCs w:val="28"/>
+        </w:rPr>
+        <w:t xml:space="preserve"> </w:t>
+      </w:r>
+    </w:p>
+    <w:p>
+      <w:proofErr w:type="spellStart"/>
+      <w:r>
+        <w:t>Fluke</w:t>
+      </w:r>
+      <w:proofErr w:type="spellEnd"/>
+      <w:r>
+        <w:t xml:space="preserve"> 115</w:t>
+      </w:r>
+    </w:p>
+    <w:p>
+      <w:r>
+        <w:t>Para: verificar fechamento do circuito da placa de cobre. Se o circuito estiver fechado corretament</w:t>
+      </w:r>
+      <w:r>
+        <w:t xml:space="preserve">e o </w:t>
+      </w:r>
+      <w:proofErr w:type="spellStart"/>
+      <w:r>
+        <w:t>Fluke</w:t>
+      </w:r>
+      <w:proofErr w:type="spellEnd"/>
+      <w:r>
+        <w:t xml:space="preserve"> emite um som. O</w:t>
+      </w:r>
+      <w:r>
+        <w:t xml:space="preserve"> seletor </w:t>
+      </w:r>
+      <w:r>
+        <w:t xml:space="preserve">do </w:t>
+      </w:r>
+      <w:proofErr w:type="spellStart"/>
+      <w:r>
+        <w:t>Fluke</w:t>
+      </w:r>
+      <w:proofErr w:type="spellEnd"/>
+      <w:r>
+        <w:t xml:space="preserve"> deve estar</w:t>
+      </w:r>
+      <w:r>
+        <w:t xml:space="preserve"> no modo sonoro</w:t>
+      </w:r>
+      <w:r>
+        <w:t xml:space="preserve">. </w:t>
+      </w:r>
+    </w:p>
+    <w:p>
+      <w:pPr>
+        <w:rPr>
+          <w:sz w:val="28"/>
+          <w:szCs w:val="28"/>
+        </w:rPr>
+      </w:pPr>
       <w:r>
         <w:rPr>
           <w:sz w:val="28"/>
@@ -1368,172 +1470,14 @@
         </w:rPr>
         <w:t>Arduino</w:t>
       </w:r>
-      <w:proofErr w:type="spellEnd"/>
-      <w:r>
-        <w:rPr>
-          <w:sz w:val="28"/>
-          <w:szCs w:val="28"/>
-        </w:rPr>
-        <w:t>, PCB</w:t>
-      </w:r>
-    </w:p>
-    <w:p>
-      <w:pPr>
-        <w:rPr>
-          <w:sz w:val="36"/>
-          <w:szCs w:val="28"/>
-        </w:rPr>
-      </w:pPr>
-      <w:proofErr w:type="spellStart"/>
-      <w:r>
-        <w:rPr>
-          <w:sz w:val="36"/>
-          <w:szCs w:val="28"/>
-        </w:rPr>
-        <w:t>CopperCam</w:t>
-      </w:r>
-      <w:proofErr w:type="spellEnd"/>
-    </w:p>
-    <w:p>
-      <w:pPr>
-        <w:rPr>
-          <w:sz w:val="28"/>
-          <w:szCs w:val="28"/>
-        </w:rPr>
-      </w:pPr>
-      <w:r>
-        <w:rPr>
-          <w:sz w:val="28"/>
-          <w:szCs w:val="28"/>
-        </w:rPr>
-        <w:t>Software que faz ajustes finos da placa</w:t>
-      </w:r>
-      <w:r>
-        <w:rPr>
-          <w:sz w:val="28"/>
-          <w:szCs w:val="28"/>
-        </w:rPr>
-        <w:t xml:space="preserve"> de cobre</w:t>
-      </w:r>
-      <w:r>
-        <w:rPr>
-          <w:sz w:val="28"/>
-          <w:szCs w:val="28"/>
-        </w:rPr>
-        <w:t xml:space="preserve"> para a fresadora. Ele utiliza o modelo projetado no software </w:t>
-      </w:r>
-      <w:proofErr w:type="spellStart"/>
-      <w:r>
-        <w:rPr>
-          <w:sz w:val="28"/>
-          <w:szCs w:val="28"/>
-        </w:rPr>
-        <w:t>Fritzing</w:t>
-      </w:r>
-      <w:proofErr w:type="spellEnd"/>
-      <w:r>
-        <w:rPr>
-          <w:sz w:val="28"/>
-          <w:szCs w:val="28"/>
-        </w:rPr>
-        <w:t xml:space="preserve"> e o converte em arquivo de texto a ser usinado na Fresadora.</w:t>
-      </w:r>
-    </w:p>
-    <w:p>
-      <w:pPr>
-        <w:rPr>
-          <w:sz w:val="28"/>
-          <w:szCs w:val="28"/>
-        </w:rPr>
-      </w:pPr>
-      <w:proofErr w:type="spellStart"/>
-      <w:r>
-        <w:rPr>
-          <w:sz w:val="28"/>
-          <w:szCs w:val="28"/>
-        </w:rPr>
-        <w:t>Multímero</w:t>
-      </w:r>
-      <w:proofErr w:type="spellEnd"/>
-      <w:r>
-        <w:rPr>
-          <w:sz w:val="28"/>
-          <w:szCs w:val="28"/>
-        </w:rPr>
-        <w:t xml:space="preserve"> </w:t>
-      </w:r>
-    </w:p>
-    <w:p>
-      <w:proofErr w:type="spellStart"/>
-      <w:r>
-        <w:t>Fluke</w:t>
-      </w:r>
-      <w:proofErr w:type="spellEnd"/>
-      <w:r>
-        <w:t xml:space="preserve"> 115</w:t>
-      </w:r>
-    </w:p>
-    <w:p>
-      <w:r>
-        <w:t>Para: verificar fechamento do circuito da placa de cobre. Se o circuito estiver fechado corretament</w:t>
-      </w:r>
-      <w:r>
-        <w:t xml:space="preserve">e o </w:t>
-      </w:r>
-      <w:proofErr w:type="spellStart"/>
-      <w:r>
-        <w:t>Fluke</w:t>
-      </w:r>
-      <w:proofErr w:type="spellEnd"/>
-      <w:r>
-        <w:t xml:space="preserve"> emite um som. O</w:t>
-      </w:r>
-      <w:r>
-        <w:t xml:space="preserve"> seletor </w:t>
-      </w:r>
-      <w:r>
-        <w:t xml:space="preserve">do </w:t>
-      </w:r>
-      <w:proofErr w:type="spellStart"/>
-      <w:r>
-        <w:t>Fluke</w:t>
-      </w:r>
-      <w:proofErr w:type="spellEnd"/>
-      <w:r>
-        <w:t xml:space="preserve"> deve estar</w:t>
-      </w:r>
-      <w:r>
-        <w:t xml:space="preserve"> no modo sonoro</w:t>
-      </w:r>
-      <w:r>
-        <w:t xml:space="preserve">. </w:t>
-      </w:r>
-    </w:p>
-    <w:p>
-      <w:pPr>
-        <w:rPr>
-          <w:sz w:val="28"/>
-          <w:szCs w:val="28"/>
-        </w:rPr>
-      </w:pPr>
-      <w:proofErr w:type="spellStart"/>
-      <w:r>
-        <w:rPr>
-          <w:sz w:val="28"/>
-          <w:szCs w:val="28"/>
-        </w:rPr>
-        <w:t>Arduino</w:t>
-      </w:r>
-      <w:proofErr w:type="spellEnd"/>
-    </w:p>
-    <w:p>
-      <w:pPr>
-        <w:rPr>
-          <w:sz w:val="28"/>
-          <w:szCs w:val="28"/>
-        </w:rPr>
-      </w:pPr>
-      <w:proofErr w:type="gramStart"/>
+    </w:p>
+    <w:p>
+      <w:pPr>
+        <w:rPr>
+          <w:sz w:val="28"/>
+          <w:szCs w:val="28"/>
+        </w:rPr>
+      </w:pPr>
       <w:r>
         <w:rPr>
           <w:sz w:val="28"/>
@@ -1542,7 +1486,6 @@
         <w:lastRenderedPageBreak/>
         <w:t>pesquisar</w:t>
       </w:r>
-      <w:proofErr w:type="gramEnd"/>
     </w:p>
     <w:p>
       <w:pPr>
@@ -1624,13 +1567,8 @@
       </w:r>
     </w:p>
     <w:p>
-      <w:proofErr w:type="spellStart"/>
-      <w:r>
-        <w:t>Hikari</w:t>
-      </w:r>
-      <w:proofErr w:type="spellEnd"/>
-      <w:r>
-        <w:t xml:space="preserve"> – </w:t>
+      <w:r>
+        <w:t xml:space="preserve">Hikari – </w:t>
       </w:r>
       <w:proofErr w:type="spellStart"/>
       <w:r>
@@ -1916,7 +1854,7 @@
 </file>
 
 <file path=word/styles.xml><?xml version="1.0" encoding="utf-8"?>
-<w:styles xmlns:mc="http://schemas.openxmlformats.org/markup-compatibility/2006" xmlns:r="http://schemas.openxmlformats.org/officeDocument/2006/relationships" xmlns:w="http://schemas.openxmlformats.org/wordprocessingml/2006/main" xmlns:w14="http://schemas.microsoft.com/office/word/2010/wordml" xmlns:w15="http://schemas.microsoft.com/office/word/2012/wordml" mc:Ignorable="w14 w15">
+<w:styles xmlns:mc="http://schemas.openxmlformats.org/markup-compatibility/2006" xmlns:r="http://schemas.openxmlformats.org/officeDocument/2006/relationships" xmlns:w="http://schemas.openxmlformats.org/wordprocessingml/2006/main" xmlns:w14="http://schemas.microsoft.com/office/word/2010/wordml" xmlns:w15="http://schemas.microsoft.com/office/word/2012/wordml" xmlns:w16cex="http://schemas.microsoft.com/office/word/2018/wordml/cex" xmlns:w16cid="http://schemas.microsoft.com/office/word/2016/wordml/cid" xmlns:w16="http://schemas.microsoft.com/office/word/2018/wordml" xmlns:w16du="http://schemas.microsoft.com/office/word/2023/wordml/word16du" xmlns:w16sdtdh="http://schemas.microsoft.com/office/word/2020/wordml/sdtdatahash" xmlns:w16se="http://schemas.microsoft.com/office/word/2015/wordml/symex" mc:Ignorable="w14 w15 w16se w16cid w16 w16cex w16sdtdh w16du">
   <w:docDefaults>
     <w:rPrDefault>
       <w:rPr>
@@ -1932,7 +1870,7 @@
       </w:pPr>
     </w:pPrDefault>
   </w:docDefaults>
-  <w:latentStyles w:defLockedState="0" w:defUIPriority="99" w:defSemiHidden="0" w:defUnhideWhenUsed="0" w:defQFormat="0" w:count="371">
+  <w:latentStyles w:defLockedState="0" w:defUIPriority="99" w:defSemiHidden="0" w:defUnhideWhenUsed="0" w:defQFormat="0" w:count="376">
     <w:lsdException w:name="Normal" w:uiPriority="0" w:qFormat="1"/>
     <w:lsdException w:name="heading 1" w:uiPriority="9" w:qFormat="1"/>
     <w:lsdException w:name="heading 2" w:semiHidden="1" w:uiPriority="9" w:unhideWhenUsed="1" w:qFormat="1"/>
@@ -2304,6 +2242,11 @@
     <w:lsdException w:name="List Table 5 Dark Accent 6" w:uiPriority="50"/>
     <w:lsdException w:name="List Table 6 Colorful Accent 6" w:uiPriority="51"/>
     <w:lsdException w:name="List Table 7 Colorful Accent 6" w:uiPriority="52"/>
+    <w:lsdException w:name="Mention" w:semiHidden="1" w:unhideWhenUsed="1"/>
+    <w:lsdException w:name="Smart Hyperlink" w:semiHidden="1" w:unhideWhenUsed="1"/>
+    <w:lsdException w:name="Hashtag" w:semiHidden="1" w:unhideWhenUsed="1"/>
+    <w:lsdException w:name="Unresolved Mention" w:semiHidden="1" w:unhideWhenUsed="1"/>
+    <w:lsdException w:name="Smart Link" w:semiHidden="1" w:unhideWhenUsed="1"/>
   </w:latentStyles>
   <w:style w:type="paragraph" w:default="1" w:styleId="Normal">
     <w:name w:val="Normal"/>

</xml_diff>